<commit_message>
Updated report, task list and diagrams.
</commit_message>
<xml_diff>
--- a/Report/TaskList.docx
+++ b/Report/TaskList.docx
@@ -533,7 +533,7 @@
           <w:szCs w:val="24"/>
           <w:u w:val="single"/>
         </w:rPr>
-        <w:t>5</w:t>
+        <w:t>4</w:t>
       </w:r>
       <w:r>
         <w:rPr>
@@ -746,347 +746,145 @@
     </w:p>
     <w:p>
       <w:pPr>
-        <w:spacing w:after="0" w:line="240" w:lineRule="auto"/>
-        <w:ind w:left="284"/>
-        <w:jc w:val="both"/>
-        <w:rPr>
-          <w:rFonts w:ascii="Times New Roman" w:hAnsi="Times New Roman" w:cs="Times New Roman"/>
-          <w:sz w:val="24"/>
-          <w:szCs w:val="24"/>
-        </w:rPr>
-      </w:pPr>
-      <w:r>
-        <w:rPr>
-          <w:rFonts w:ascii="Times New Roman" w:hAnsi="Times New Roman" w:cs="Times New Roman"/>
-          <w:sz w:val="24"/>
-          <w:szCs w:val="24"/>
+        <w:pStyle w:val="MainText"/>
+        <w:rPr>
+          <w:sz w:val="24"/>
+        </w:rPr>
+      </w:pPr>
+      <w:r>
+        <w:rPr>
+          <w:sz w:val="24"/>
         </w:rPr>
         <w:t>Введение;</w:t>
       </w:r>
     </w:p>
     <w:p>
       <w:pPr>
-        <w:spacing w:after="0" w:line="240" w:lineRule="auto"/>
-        <w:ind w:left="284"/>
-        <w:jc w:val="both"/>
-        <w:rPr>
-          <w:rFonts w:ascii="Times New Roman" w:hAnsi="Times New Roman" w:cs="Times New Roman"/>
-          <w:sz w:val="24"/>
-          <w:szCs w:val="24"/>
-        </w:rPr>
-      </w:pPr>
-      <w:r>
-        <w:rPr>
-          <w:rFonts w:ascii="Times New Roman" w:hAnsi="Times New Roman" w:cs="Times New Roman"/>
-          <w:sz w:val="24"/>
-          <w:szCs w:val="24"/>
-        </w:rPr>
-        <w:t>1 Анализ бизнес</w:t>
-      </w:r>
-      <w:r>
-        <w:rPr>
-          <w:rFonts w:ascii="Times New Roman" w:hAnsi="Times New Roman" w:cs="Times New Roman"/>
-          <w:sz w:val="24"/>
-          <w:szCs w:val="24"/>
-        </w:rPr>
-        <w:t>-</w:t>
-      </w:r>
-      <w:r>
-        <w:rPr>
-          <w:rFonts w:ascii="Times New Roman" w:hAnsi="Times New Roman" w:cs="Times New Roman"/>
-          <w:sz w:val="24"/>
-          <w:szCs w:val="24"/>
-        </w:rPr>
-        <w:t>процессов. ; (Приводится структура формируемых документов в виде таблиц)</w:t>
-      </w:r>
-    </w:p>
-    <w:p>
-      <w:pPr>
-        <w:spacing w:after="0" w:line="240" w:lineRule="auto"/>
-        <w:ind w:left="284"/>
-        <w:jc w:val="both"/>
-        <w:rPr>
-          <w:rFonts w:ascii="Times New Roman" w:hAnsi="Times New Roman" w:cs="Times New Roman"/>
-          <w:sz w:val="24"/>
-          <w:szCs w:val="24"/>
-        </w:rPr>
-      </w:pPr>
-      <w:r>
-        <w:rPr>
-          <w:rFonts w:ascii="Times New Roman" w:hAnsi="Times New Roman" w:cs="Times New Roman"/>
-          <w:sz w:val="24"/>
-          <w:szCs w:val="24"/>
+        <w:pStyle w:val="MainText"/>
+        <w:rPr>
+          <w:sz w:val="24"/>
+        </w:rPr>
+      </w:pPr>
+      <w:r>
+        <w:rPr>
+          <w:sz w:val="24"/>
+        </w:rPr>
+        <w:t>1 Анализ бизнес-процессов. ; (Приводится структура формируемых документов в виде таблиц)</w:t>
+      </w:r>
+    </w:p>
+    <w:p>
+      <w:pPr>
+        <w:pStyle w:val="MainText"/>
+        <w:rPr>
+          <w:sz w:val="24"/>
+        </w:rPr>
+      </w:pPr>
+      <w:r>
+        <w:rPr>
+          <w:sz w:val="24"/>
         </w:rPr>
         <w:t>2 Проектирование структуры базы данных; (Приводится структура БД в виде таблиц)</w:t>
       </w:r>
     </w:p>
     <w:p>
       <w:pPr>
-        <w:spacing w:after="0" w:line="240" w:lineRule="auto"/>
-        <w:ind w:left="284"/>
-        <w:jc w:val="both"/>
-        <w:rPr>
-          <w:rFonts w:ascii="Times New Roman" w:hAnsi="Times New Roman" w:cs="Times New Roman"/>
-          <w:sz w:val="24"/>
-          <w:szCs w:val="24"/>
-        </w:rPr>
-      </w:pPr>
-      <w:r>
-        <w:rPr>
-          <w:rFonts w:ascii="Times New Roman" w:hAnsi="Times New Roman" w:cs="Times New Roman"/>
-          <w:sz w:val="24"/>
-          <w:szCs w:val="24"/>
+        <w:pStyle w:val="MainText"/>
+        <w:rPr>
+          <w:sz w:val="24"/>
+        </w:rPr>
+      </w:pPr>
+      <w:r>
+        <w:rPr>
+          <w:sz w:val="24"/>
         </w:rPr>
         <w:t>3 Проектирование архитектуры проекта; (Приводится структура Интерфейсов, запросов и процедур в виде таблиц)</w:t>
       </w:r>
     </w:p>
     <w:p>
       <w:pPr>
-        <w:spacing w:after="0" w:line="240" w:lineRule="auto"/>
-        <w:ind w:left="284"/>
-        <w:jc w:val="both"/>
-        <w:rPr>
-          <w:rFonts w:ascii="Times New Roman" w:hAnsi="Times New Roman" w:cs="Times New Roman"/>
-          <w:sz w:val="24"/>
-          <w:szCs w:val="24"/>
-        </w:rPr>
-      </w:pPr>
-      <w:r>
-        <w:rPr>
-          <w:rFonts w:ascii="Times New Roman" w:hAnsi="Times New Roman" w:cs="Times New Roman"/>
-          <w:sz w:val="24"/>
-          <w:szCs w:val="24"/>
+        <w:pStyle w:val="MainText"/>
+        <w:rPr>
+          <w:sz w:val="24"/>
+        </w:rPr>
+      </w:pPr>
+      <w:r>
+        <w:rPr>
+          <w:sz w:val="24"/>
         </w:rPr>
         <w:t>4 Управление процессом разработки программного обеспечения; (Таблицы трудоемкости и календарный график)</w:t>
       </w:r>
     </w:p>
     <w:p>
       <w:pPr>
-        <w:spacing w:after="0" w:line="240" w:lineRule="auto"/>
-        <w:ind w:left="284"/>
-        <w:jc w:val="both"/>
-        <w:rPr>
-          <w:rFonts w:ascii="Times New Roman" w:hAnsi="Times New Roman" w:cs="Times New Roman"/>
-          <w:sz w:val="24"/>
-          <w:szCs w:val="24"/>
-        </w:rPr>
-      </w:pPr>
-      <w:r>
-        <w:rPr>
-          <w:rFonts w:ascii="Times New Roman" w:hAnsi="Times New Roman" w:cs="Times New Roman"/>
-          <w:sz w:val="24"/>
-          <w:szCs w:val="24"/>
+        <w:pStyle w:val="MainText"/>
+        <w:rPr>
+          <w:sz w:val="24"/>
+        </w:rPr>
+      </w:pPr>
+      <w:r>
+        <w:rPr>
+          <w:sz w:val="24"/>
         </w:rPr>
         <w:t>4.1 Определение трудоемкости разработки</w:t>
       </w:r>
     </w:p>
     <w:p>
       <w:pPr>
-        <w:spacing w:after="0" w:line="240" w:lineRule="auto"/>
-        <w:ind w:left="284"/>
-        <w:jc w:val="both"/>
-        <w:rPr>
-          <w:rFonts w:ascii="Times New Roman" w:hAnsi="Times New Roman" w:cs="Times New Roman"/>
-          <w:sz w:val="24"/>
-          <w:szCs w:val="24"/>
-        </w:rPr>
-      </w:pPr>
-      <w:r>
-        <w:rPr>
-          <w:rFonts w:ascii="Times New Roman" w:hAnsi="Times New Roman" w:cs="Times New Roman"/>
-          <w:sz w:val="24"/>
-          <w:szCs w:val="24"/>
+        <w:pStyle w:val="MainText"/>
+        <w:rPr>
+          <w:sz w:val="24"/>
+        </w:rPr>
+      </w:pPr>
+      <w:r>
+        <w:rPr>
+          <w:sz w:val="24"/>
         </w:rPr>
         <w:t>4.2 Отчет о разработке программных компонентов; (Приводятся фрагменты разработанного кода программ)</w:t>
       </w:r>
     </w:p>
     <w:p>
       <w:pPr>
-        <w:spacing w:after="0" w:line="240" w:lineRule="auto"/>
-        <w:ind w:left="284"/>
-        <w:jc w:val="both"/>
+        <w:pStyle w:val="MainText"/>
         <w:rPr>
           <w:rStyle w:val="MainText0"/>
-          <w:sz w:val="26"/>
-        </w:rPr>
-      </w:pPr>
-      <w:r>
-        <w:rPr>
-          <w:rFonts w:ascii="Times New Roman" w:hAnsi="Times New Roman" w:cs="Times New Roman"/>
-          <w:sz w:val="24"/>
-          <w:szCs w:val="24"/>
-        </w:rPr>
-        <w:t xml:space="preserve">5 Руководство пользователя (приводится описание процесса формирования </w:t>
-      </w:r>
-      <w:r>
-        <w:rPr>
-          <w:rFonts w:ascii="Times New Roman" w:hAnsi="Times New Roman" w:cs="Times New Roman"/>
-          <w:sz w:val="26"/>
-          <w:szCs w:val="24"/>
-        </w:rPr>
-        <w:t xml:space="preserve">документов </w:t>
+          <w:sz w:val="24"/>
+        </w:rPr>
+      </w:pPr>
+      <w:r>
+        <w:rPr>
+          <w:sz w:val="24"/>
+        </w:rPr>
+        <w:t xml:space="preserve">5 Руководство пользователя (приводится описание процесса формирования документов </w:t>
       </w:r>
       <w:r>
         <w:rPr>
           <w:rStyle w:val="MainText0"/>
-          <w:sz w:val="26"/>
-        </w:rPr>
-        <w:t xml:space="preserve">с </w:t>
+          <w:sz w:val="24"/>
+        </w:rPr>
+        <w:t>с Формами</w:t>
       </w:r>
       <w:r>
         <w:rPr>
           <w:rStyle w:val="MainText0"/>
           <w:sz w:val="24"/>
         </w:rPr>
-        <w:t>Формами</w:t>
+        <w:t>,</w:t>
       </w:r>
       <w:r>
         <w:rPr>
           <w:rStyle w:val="MainText0"/>
-          <w:sz w:val="26"/>
-        </w:rPr>
-        <w:t>,</w:t>
-      </w:r>
-      <w:r>
-        <w:rPr>
-          <w:rStyle w:val="MainText0"/>
-          <w:sz w:val="26"/>
-        </w:rPr>
-        <w:t xml:space="preserve"> </w:t>
-      </w:r>
-      <w:r>
-        <w:rPr>
-          <w:rStyle w:val="MainText0"/>
-          <w:sz w:val="24"/>
-        </w:rPr>
-        <w:t>Отчетами (Копии экрана)</w:t>
-      </w:r>
-      <w:r>
-        <w:rPr>
-          <w:rStyle w:val="MainText0"/>
-          <w:sz w:val="26"/>
-        </w:rPr>
-        <w:t>. все поля в формах и отчетах заполнены.</w:t>
-      </w:r>
-    </w:p>
-    <w:p>
-      <w:pPr>
-        <w:spacing w:after="0" w:line="240" w:lineRule="auto"/>
-        <w:ind w:left="284"/>
-        <w:jc w:val="both"/>
-        <w:rPr>
-          <w:rFonts w:ascii="Times New Roman" w:hAnsi="Times New Roman" w:cs="Times New Roman"/>
-          <w:sz w:val="24"/>
-          <w:szCs w:val="24"/>
-        </w:rPr>
-      </w:pPr>
-      <w:r>
-        <w:rPr>
-          <w:rFonts w:ascii="Times New Roman" w:hAnsi="Times New Roman" w:cs="Times New Roman"/>
-          <w:sz w:val="24"/>
-          <w:szCs w:val="24"/>
-        </w:rPr>
-        <w:t>Заключение по проекту;</w:t>
-      </w:r>
-    </w:p>
-    <w:p>
-      <w:pPr>
-        <w:spacing w:after="0" w:line="240" w:lineRule="auto"/>
-        <w:ind w:left="284"/>
-        <w:jc w:val="both"/>
-        <w:rPr>
-          <w:rFonts w:ascii="Times New Roman" w:hAnsi="Times New Roman" w:cs="Times New Roman"/>
-          <w:sz w:val="24"/>
-          <w:szCs w:val="24"/>
-        </w:rPr>
-      </w:pPr>
-      <w:r>
-        <w:rPr>
-          <w:rFonts w:ascii="Times New Roman" w:hAnsi="Times New Roman" w:cs="Times New Roman"/>
-          <w:sz w:val="24"/>
-          <w:szCs w:val="24"/>
-        </w:rPr>
-        <w:t>Список литературы.</w:t>
-      </w:r>
-    </w:p>
-    <w:p>
-      <w:pPr>
-        <w:spacing w:after="0" w:line="240" w:lineRule="auto"/>
-        <w:ind w:left="284"/>
-        <w:jc w:val="both"/>
-        <w:rPr>
-          <w:rFonts w:ascii="Times New Roman" w:hAnsi="Times New Roman" w:cs="Times New Roman"/>
-          <w:sz w:val="24"/>
-          <w:szCs w:val="24"/>
-        </w:rPr>
-      </w:pPr>
-      <w:r>
-        <w:rPr>
-          <w:rFonts w:ascii="Times New Roman" w:hAnsi="Times New Roman" w:cs="Times New Roman"/>
-          <w:sz w:val="24"/>
-          <w:szCs w:val="24"/>
-        </w:rPr>
-        <w:t xml:space="preserve">В записке не приводятся диаграммы </w:t>
-      </w:r>
-      <w:r>
-        <w:rPr>
-          <w:rFonts w:ascii="Times New Roman" w:hAnsi="Times New Roman" w:cs="Times New Roman"/>
-          <w:sz w:val="24"/>
-          <w:szCs w:val="24"/>
-          <w:lang w:val="en-US"/>
-        </w:rPr>
-        <w:t>UML</w:t>
-      </w:r>
-    </w:p>
-    <w:p>
-      <w:pPr>
-        <w:spacing w:after="0" w:line="240" w:lineRule="auto"/>
-        <w:ind w:left="284" w:firstLine="283"/>
-        <w:jc w:val="both"/>
-        <w:rPr>
-          <w:rFonts w:ascii="Times New Roman" w:hAnsi="Times New Roman" w:cs="Times New Roman"/>
-          <w:sz w:val="24"/>
-          <w:szCs w:val="24"/>
-        </w:rPr>
-      </w:pPr>
-      <w:r>
-        <w:rPr>
-          <w:rFonts w:ascii="Times New Roman" w:hAnsi="Times New Roman" w:cs="Times New Roman"/>
-          <w:sz w:val="24"/>
-          <w:szCs w:val="24"/>
-        </w:rPr>
-        <w:t xml:space="preserve">5. </w:t>
-      </w:r>
-      <w:r>
-        <w:rPr>
-          <w:rFonts w:ascii="Times New Roman" w:hAnsi="Times New Roman" w:cs="Times New Roman"/>
-          <w:b/>
-          <w:sz w:val="24"/>
-          <w:szCs w:val="24"/>
-        </w:rPr>
-        <w:t xml:space="preserve">Перечень графического материала </w:t>
-      </w:r>
-    </w:p>
-    <w:p>
-      <w:pPr>
-        <w:pStyle w:val="MainText"/>
-        <w:rPr>
-          <w:sz w:val="24"/>
-        </w:rPr>
-      </w:pPr>
-      <w:r>
-        <w:rPr>
-          <w:sz w:val="24"/>
-        </w:rPr>
-        <w:t>Диаграмма классов. Структур</w:t>
+          <w:sz w:val="24"/>
+        </w:rPr>
+        <w:t xml:space="preserve"> Отчетами (Копии э</w:t>
       </w:r>
       <w:bookmarkStart w:id="0" w:name="_GoBack"/>
       <w:bookmarkEnd w:id="0"/>
       <w:r>
         <w:rPr>
-          <w:sz w:val="24"/>
-        </w:rPr>
-        <w:t xml:space="preserve">а базы данных, 1 лист формата А3; </w:t>
+          <w:rStyle w:val="MainText0"/>
+          <w:sz w:val="24"/>
+        </w:rPr>
+        <w:t>крана). все поля в формах и отчетах заполнены.</w:t>
       </w:r>
     </w:p>
     <w:p>
@@ -1094,15 +892,13 @@
         <w:pStyle w:val="MainText"/>
         <w:rPr>
           <w:sz w:val="24"/>
-          <w:highlight w:val="yellow"/>
-        </w:rPr>
-      </w:pPr>
-      <w:r>
-        <w:rPr>
-          <w:sz w:val="24"/>
-          <w:highlight w:val="yellow"/>
-        </w:rPr>
-        <w:t xml:space="preserve">Диаграммы бизнес-процессов, 1 лист формата А3;  </w:t>
+        </w:rPr>
+      </w:pPr>
+      <w:r>
+        <w:rPr>
+          <w:sz w:val="24"/>
+        </w:rPr>
+        <w:t>Заключение по проекту;</w:t>
       </w:r>
     </w:p>
     <w:p>
@@ -1110,14 +906,71 @@
         <w:pStyle w:val="MainText"/>
         <w:rPr>
           <w:sz w:val="24"/>
-          <w:highlight w:val="yellow"/>
-        </w:rPr>
-      </w:pPr>
-      <w:r>
-        <w:rPr>
-          <w:sz w:val="24"/>
-        </w:rPr>
-        <w:t xml:space="preserve">Диаграмма вариантов использования, 1 лист формата А4;  </w:t>
+        </w:rPr>
+      </w:pPr>
+      <w:r>
+        <w:rPr>
+          <w:sz w:val="24"/>
+        </w:rPr>
+        <w:t>Список литературы.</w:t>
+      </w:r>
+    </w:p>
+    <w:p>
+      <w:pPr>
+        <w:spacing w:after="0" w:line="240" w:lineRule="auto"/>
+        <w:ind w:left="284"/>
+        <w:jc w:val="both"/>
+        <w:rPr>
+          <w:rFonts w:ascii="Times New Roman" w:hAnsi="Times New Roman" w:cs="Times New Roman"/>
+          <w:sz w:val="24"/>
+          <w:szCs w:val="24"/>
+        </w:rPr>
+      </w:pPr>
+      <w:r>
+        <w:rPr>
+          <w:rFonts w:ascii="Times New Roman" w:hAnsi="Times New Roman" w:cs="Times New Roman"/>
+          <w:sz w:val="24"/>
+          <w:szCs w:val="24"/>
+        </w:rPr>
+        <w:t xml:space="preserve">В записке не приводятся диаграммы </w:t>
+      </w:r>
+      <w:r>
+        <w:rPr>
+          <w:rFonts w:ascii="Times New Roman" w:hAnsi="Times New Roman" w:cs="Times New Roman"/>
+          <w:sz w:val="24"/>
+          <w:szCs w:val="24"/>
+          <w:lang w:val="en-US"/>
+        </w:rPr>
+        <w:t>UML</w:t>
+      </w:r>
+    </w:p>
+    <w:p>
+      <w:pPr>
+        <w:spacing w:after="0" w:line="240" w:lineRule="auto"/>
+        <w:ind w:left="284" w:firstLine="283"/>
+        <w:jc w:val="both"/>
+        <w:rPr>
+          <w:rFonts w:ascii="Times New Roman" w:hAnsi="Times New Roman" w:cs="Times New Roman"/>
+          <w:sz w:val="24"/>
+          <w:szCs w:val="24"/>
+        </w:rPr>
+      </w:pPr>
+      <w:r>
+        <w:rPr>
+          <w:rFonts w:ascii="Times New Roman" w:hAnsi="Times New Roman" w:cs="Times New Roman"/>
+          <w:sz w:val="24"/>
+          <w:szCs w:val="24"/>
+        </w:rPr>
+        <w:t xml:space="preserve">5. </w:t>
+      </w:r>
+      <w:r>
+        <w:rPr>
+          <w:rFonts w:ascii="Times New Roman" w:hAnsi="Times New Roman" w:cs="Times New Roman"/>
+          <w:b/>
+          <w:sz w:val="24"/>
+          <w:szCs w:val="24"/>
+        </w:rPr>
+        <w:t xml:space="preserve">Перечень графического материала </w:t>
       </w:r>
     </w:p>
     <w:p>
@@ -1125,15 +978,13 @@
         <w:pStyle w:val="MainText"/>
         <w:rPr>
           <w:sz w:val="24"/>
-          <w:highlight w:val="yellow"/>
-        </w:rPr>
-      </w:pPr>
-      <w:r>
-        <w:rPr>
-          <w:sz w:val="24"/>
-          <w:highlight w:val="yellow"/>
-        </w:rPr>
-        <w:t>Диаграмма классов. Формы , 2 лист формата А4;</w:t>
+        </w:rPr>
+      </w:pPr>
+      <w:r>
+        <w:rPr>
+          <w:sz w:val="24"/>
+        </w:rPr>
+        <w:t xml:space="preserve">Диаграмма классов. Структура базы данных, 1 лист формата А3; </w:t>
       </w:r>
     </w:p>
     <w:p>
@@ -1141,15 +992,13 @@
         <w:pStyle w:val="MainText"/>
         <w:rPr>
           <w:sz w:val="24"/>
-          <w:highlight w:val="yellow"/>
-        </w:rPr>
-      </w:pPr>
-      <w:r>
-        <w:rPr>
-          <w:sz w:val="24"/>
-          <w:highlight w:val="yellow"/>
-        </w:rPr>
-        <w:t xml:space="preserve">Диаграмма классов. Запросы , 1 лист формата А4;   </w:t>
+        </w:rPr>
+      </w:pPr>
+      <w:r>
+        <w:rPr>
+          <w:sz w:val="24"/>
+        </w:rPr>
+        <w:t>Диаграммы бизнес-процессов, 1 лист формата А3;</w:t>
       </w:r>
     </w:p>
     <w:p>
@@ -1157,15 +1006,13 @@
         <w:pStyle w:val="MainText"/>
         <w:rPr>
           <w:sz w:val="24"/>
-          <w:highlight w:val="yellow"/>
-        </w:rPr>
-      </w:pPr>
-      <w:r>
-        <w:rPr>
-          <w:sz w:val="24"/>
-          <w:highlight w:val="yellow"/>
-        </w:rPr>
-        <w:t xml:space="preserve">Диаграмма классов. Отчеты , 1 лист формата А4; </w:t>
+        </w:rPr>
+      </w:pPr>
+      <w:r>
+        <w:rPr>
+          <w:sz w:val="24"/>
+        </w:rPr>
+        <w:t>Диаграмма вариантов использования, 1 лист формата А4;</w:t>
       </w:r>
     </w:p>
     <w:p>
@@ -1179,7 +1026,31 @@
         <w:rPr>
           <w:sz w:val="24"/>
         </w:rPr>
-        <w:t>Диаграмма взаимодействия, 1 лист формата А3;</w:t>
+        <w:t xml:space="preserve">Диаграмма классов. </w:t>
+      </w:r>
+      <w:r>
+        <w:rPr>
+          <w:sz w:val="24"/>
+        </w:rPr>
+        <w:t>Сущности</w:t>
+      </w:r>
+      <w:r>
+        <w:rPr>
+          <w:sz w:val="24"/>
+        </w:rPr>
+        <w:t xml:space="preserve"> , </w:t>
+      </w:r>
+      <w:r>
+        <w:rPr>
+          <w:sz w:val="24"/>
+        </w:rPr>
+        <w:t>1</w:t>
+      </w:r>
+      <w:r>
+        <w:rPr>
+          <w:sz w:val="24"/>
+        </w:rPr>
+        <w:t xml:space="preserve"> лист формата А4;</w:t>
       </w:r>
     </w:p>
     <w:p>
@@ -1187,7 +1058,106 @@
         <w:pStyle w:val="MainText"/>
         <w:rPr>
           <w:sz w:val="24"/>
-          <w:lang w:val="en-US"/>
+        </w:rPr>
+      </w:pPr>
+      <w:r>
+        <w:rPr>
+          <w:sz w:val="24"/>
+        </w:rPr>
+        <w:t xml:space="preserve">Диаграмма классов. </w:t>
+      </w:r>
+      <w:r>
+        <w:rPr>
+          <w:sz w:val="24"/>
+        </w:rPr>
+        <w:t>Контроллеры</w:t>
+      </w:r>
+      <w:r>
+        <w:rPr>
+          <w:sz w:val="24"/>
+        </w:rPr>
+        <w:t xml:space="preserve"> , </w:t>
+      </w:r>
+      <w:r>
+        <w:rPr>
+          <w:sz w:val="24"/>
+        </w:rPr>
+        <w:t>1</w:t>
+      </w:r>
+      <w:r>
+        <w:rPr>
+          <w:sz w:val="24"/>
+        </w:rPr>
+        <w:t xml:space="preserve"> лист формата А</w:t>
+      </w:r>
+      <w:r>
+        <w:rPr>
+          <w:sz w:val="24"/>
+        </w:rPr>
+        <w:t>3</w:t>
+      </w:r>
+      <w:r>
+        <w:rPr>
+          <w:sz w:val="24"/>
+        </w:rPr>
+        <w:t>;</w:t>
+      </w:r>
+    </w:p>
+    <w:p>
+      <w:pPr>
+        <w:pStyle w:val="MainText"/>
+        <w:rPr>
+          <w:sz w:val="24"/>
+        </w:rPr>
+      </w:pPr>
+      <w:r>
+        <w:rPr>
+          <w:sz w:val="24"/>
+        </w:rPr>
+        <w:t xml:space="preserve">Диаграмма </w:t>
+      </w:r>
+      <w:r>
+        <w:rPr>
+          <w:sz w:val="24"/>
+        </w:rPr>
+        <w:t>последовательности</w:t>
+      </w:r>
+      <w:r>
+        <w:rPr>
+          <w:sz w:val="24"/>
+        </w:rPr>
+        <w:t xml:space="preserve">, </w:t>
+      </w:r>
+      <w:r>
+        <w:rPr>
+          <w:sz w:val="24"/>
+        </w:rPr>
+        <w:t>2</w:t>
+      </w:r>
+      <w:r>
+        <w:rPr>
+          <w:sz w:val="24"/>
+        </w:rPr>
+        <w:t xml:space="preserve"> лист</w:t>
+      </w:r>
+      <w:r>
+        <w:rPr>
+          <w:sz w:val="24"/>
+        </w:rPr>
+        <w:t>а</w:t>
+      </w:r>
+      <w:r>
+        <w:rPr>
+          <w:sz w:val="24"/>
+        </w:rPr>
+        <w:t xml:space="preserve"> формата А3;</w:t>
+      </w:r>
+    </w:p>
+    <w:p>
+      <w:pPr>
+        <w:pStyle w:val="MainText"/>
+        <w:rPr>
+          <w:sz w:val="24"/>
         </w:rPr>
       </w:pPr>
       <w:r>
@@ -1425,11 +1395,6 @@
         <w:spacing w:after="0" w:line="240" w:lineRule="auto"/>
         <w:ind w:left="284" w:firstLine="283"/>
         <w:jc w:val="both"/>
-        <w:rPr>
-          <w:rFonts w:ascii="Times New Roman" w:hAnsi="Times New Roman" w:cs="Times New Roman"/>
-          <w:sz w:val="26"/>
-          <w:szCs w:val="26"/>
-        </w:rPr>
       </w:pPr>
       <w:r>
         <w:rPr>
@@ -1439,6 +1404,16 @@
         </w:rPr>
         <w:t>(подпись студента) _____________</w:t>
       </w:r>
+      <w:r>
+        <w:t xml:space="preserve"> </w:t>
+      </w:r>
+    </w:p>
+    <w:p>
+      <w:pPr>
+        <w:spacing w:after="0" w:line="240" w:lineRule="auto"/>
+        <w:ind w:left="284" w:firstLine="283"/>
+        <w:jc w:val="both"/>
+      </w:pPr>
     </w:p>
     <w:sectPr>
       <w:pgSz w:w="11906" w:h="16838"/>

</xml_diff>